<commit_message>
file1.txt and file2.txt has been uploaded
</commit_message>
<xml_diff>
--- a/Doc.docx
+++ b/Doc.docx
@@ -3425,10 +3425,97 @@
     <w:p>
       <w:pPr>
         <w:pStyle w:val="ListParagraph"/>
-        <w:rPr>
-          <w:rFonts w:cstheme="minorHAnsi"/>
+        <w:jc w:val="center"/>
+        <w:rPr>
+          <w:rFonts w:cstheme="minorHAnsi"/>
+          <w:b/>
           <w:sz w:val="40"/>
           <w:szCs w:val="40"/>
+        </w:rPr>
+      </w:pPr>
+      <w:r>
+        <w:rPr>
+          <w:rFonts w:cstheme="minorHAnsi"/>
+          <w:sz w:val="40"/>
+          <w:szCs w:val="40"/>
+        </w:rPr>
+        <w:lastRenderedPageBreak/>
+        <w:t xml:space="preserve">Week No </w:t>
+      </w:r>
+      <w:r>
+        <w:rPr>
+          <w:rFonts w:cstheme="minorHAnsi"/>
+          <w:b/>
+          <w:sz w:val="40"/>
+          <w:szCs w:val="40"/>
+        </w:rPr>
+        <w:t>2</w:t>
+      </w:r>
+    </w:p>
+    <w:p>
+      <w:pPr>
+        <w:pStyle w:val="ListParagraph"/>
+        <w:jc w:val="center"/>
+        <w:rPr>
+          <w:rFonts w:cstheme="minorHAnsi"/>
+          <w:sz w:val="40"/>
+          <w:szCs w:val="40"/>
+        </w:rPr>
+      </w:pPr>
+    </w:p>
+    <w:p>
+      <w:pPr>
+        <w:pStyle w:val="ListParagraph"/>
+        <w:rPr>
+          <w:rFonts w:cstheme="minorHAnsi"/>
+          <w:sz w:val="36"/>
+          <w:szCs w:val="40"/>
+        </w:rPr>
+      </w:pPr>
+      <w:proofErr w:type="spellStart"/>
+      <w:r>
+        <w:rPr>
+          <w:rFonts w:cstheme="minorHAnsi"/>
+          <w:sz w:val="36"/>
+          <w:szCs w:val="40"/>
+        </w:rPr>
+        <w:t>Lec</w:t>
+      </w:r>
+      <w:proofErr w:type="spellEnd"/>
+      <w:r>
+        <w:rPr>
+          <w:rFonts w:cstheme="minorHAnsi"/>
+          <w:sz w:val="36"/>
+          <w:szCs w:val="40"/>
+        </w:rPr>
+        <w:t xml:space="preserve"> 3 </w:t>
+      </w:r>
+      <w:proofErr w:type="gramStart"/>
+      <w:r>
+        <w:rPr>
+          <w:rFonts w:cstheme="minorHAnsi"/>
+          <w:sz w:val="36"/>
+          <w:szCs w:val="40"/>
+        </w:rPr>
+        <w:t>( March</w:t>
+      </w:r>
+      <w:proofErr w:type="gramEnd"/>
+      <w:r>
+        <w:rPr>
+          <w:rFonts w:cstheme="minorHAnsi"/>
+          <w:sz w:val="36"/>
+          <w:szCs w:val="40"/>
+        </w:rPr>
+        <w:t xml:space="preserve"> 02,2021)</w:t>
+      </w:r>
+    </w:p>
+    <w:p>
+      <w:pPr>
+        <w:pStyle w:val="ListParagraph"/>
+        <w:rPr>
+          <w:rFonts w:cstheme="minorHAnsi"/>
+          <w:sz w:val="32"/>
+          <w:szCs w:val="32"/>
         </w:rPr>
       </w:pPr>
     </w:p>

</xml_diff>